<commit_message>
added login and already logged ip
</commit_message>
<xml_diff>
--- a/Word Documents/Дипломна Работа на Никола Адмасу.docx
+++ b/Word Documents/Дипломна Работа на Никола Адмасу.docx
@@ -5633,88 +5633,6 @@
         <w:szCs w:val="24"/>
       </w:rPr>
     </w:pPr>
-    <w:r>
-      <w:rPr>
-        <w:rFonts w:ascii="Times New Roman" w:hAnsi="Times New Roman" w:cs="Times New Roman"/>
-        <w:sz w:val="24"/>
-        <w:szCs w:val="24"/>
-        <w:lang w:val="en-US"/>
-      </w:rPr>
-      <w:t>-</w:t>
-    </w:r>
-    <w:sdt>
-      <w:sdtPr>
-        <w:rPr>
-          <w:rFonts w:ascii="Times New Roman" w:hAnsi="Times New Roman" w:cs="Times New Roman"/>
-          <w:sz w:val="24"/>
-          <w:szCs w:val="24"/>
-        </w:rPr>
-        <w:id w:val="-1177035359"/>
-        <w:docPartObj>
-          <w:docPartGallery w:val="Page Numbers (Bottom of Page)"/>
-          <w:docPartUnique/>
-        </w:docPartObj>
-      </w:sdtPr>
-      <w:sdtEndPr>
-        <w:rPr>
-          <w:noProof/>
-        </w:rPr>
-      </w:sdtEndPr>
-      <w:sdtContent>
-        <w:r>
-          <w:rPr>
-            <w:rFonts w:ascii="Times New Roman" w:hAnsi="Times New Roman" w:cs="Times New Roman"/>
-            <w:sz w:val="24"/>
-            <w:szCs w:val="24"/>
-          </w:rPr>
-          <w:fldChar w:fldCharType="begin"/>
-        </w:r>
-        <w:r>
-          <w:rPr>
-            <w:rFonts w:ascii="Times New Roman" w:hAnsi="Times New Roman" w:cs="Times New Roman"/>
-            <w:sz w:val="24"/>
-            <w:szCs w:val="24"/>
-          </w:rPr>
-          <w:instrText xml:space="preserve"> PAGE   \* MERGEFORMAT </w:instrText>
-        </w:r>
-        <w:r>
-          <w:rPr>
-            <w:rFonts w:ascii="Times New Roman" w:hAnsi="Times New Roman" w:cs="Times New Roman"/>
-            <w:sz w:val="24"/>
-            <w:szCs w:val="24"/>
-          </w:rPr>
-          <w:fldChar w:fldCharType="separate"/>
-        </w:r>
-        <w:r>
-          <w:rPr>
-            <w:rFonts w:ascii="Times New Roman" w:hAnsi="Times New Roman" w:cs="Times New Roman"/>
-            <w:noProof/>
-            <w:sz w:val="24"/>
-            <w:szCs w:val="24"/>
-          </w:rPr>
-          <w:t>2</w:t>
-        </w:r>
-        <w:r>
-          <w:rPr>
-            <w:rFonts w:ascii="Times New Roman" w:hAnsi="Times New Roman" w:cs="Times New Roman"/>
-            <w:noProof/>
-            <w:sz w:val="24"/>
-            <w:szCs w:val="24"/>
-          </w:rPr>
-          <w:fldChar w:fldCharType="end"/>
-        </w:r>
-        <w:r>
-          <w:rPr>
-            <w:rFonts w:ascii="Times New Roman" w:hAnsi="Times New Roman" w:cs="Times New Roman"/>
-            <w:noProof/>
-            <w:sz w:val="24"/>
-            <w:szCs w:val="24"/>
-            <w:lang w:val="en-US"/>
-          </w:rPr>
-          <w:t>-</w:t>
-        </w:r>
-      </w:sdtContent>
-    </w:sdt>
   </w:p>
   <w:p>
     <w:pPr>

</xml_diff>